<commit_message>
We now communicate Rising Star nominees who do not win.
</commit_message>
<xml_diff>
--- a/StarFisher.Office/Word/Documents/StarAwardWinnersAndNomineesForDistribution.docx
+++ b/StarFisher.Office/Word/Documents/StarAwardWinnersAndNomineesForDistribution.docx
@@ -41,12 +41,29 @@
           <w:sz w:val="32"/>
           <w:szCs w:val="22"/>
         </w:rPr>
-        <w:t xml:space="preserve"> &amp; WRITE-UPS</w:t>
-      </w:r>
-    </w:p>
-    <w:p>
-      <w:r>
-        <w:t>Star Value Winners are determined by a blind vote of the EIA Membership. Winners receive a $350 prize.</w:t>
+        <w:t xml:space="preserve"> AND</w:t>
+      </w:r>
+      <w:r>
+        <w:rPr>
+          <w:rFonts w:asciiTheme="minorHAnsi" w:hAnsiTheme="minorHAnsi"/>
+          <w:sz w:val="32"/>
+          <w:szCs w:val="22"/>
+        </w:rPr>
+        <w:t xml:space="preserve"> WRITE-UPS</w:t>
+      </w:r>
+    </w:p>
+    <w:p>
+      <w:r>
+        <w:t xml:space="preserve">The EIA team determines </w:t>
+      </w:r>
+      <w:r>
+        <w:t xml:space="preserve">Star Value Winners </w:t>
+      </w:r>
+      <w:r>
+        <w:t>by a blind vote of the EIA m</w:t>
+      </w:r>
+      <w:r>
+        <w:t>embership. Winners receive a $350 prize.</w:t>
       </w:r>
     </w:p>
     <w:p>
@@ -103,7 +120,10 @@
         <w:spacing w:after="0"/>
       </w:pPr>
       <w:r>
-        <w:t>Nominees are invited to a celebration luncheon with their nearest office each quarter.</w:t>
+        <w:t>We invite n</w:t>
+      </w:r>
+      <w:r>
+        <w:t>ominees to a celebration luncheon with their nearest office each quarter.</w:t>
       </w:r>
     </w:p>
     <w:p>
@@ -140,6 +160,11 @@
       </w:r>
     </w:p>
     <w:p>
+      <w:pPr>
+        <w:rPr>
+          <w:b/>
+        </w:rPr>
+      </w:pPr>
       <w:r>
         <w:br w:type="page"/>
       </w:r>
@@ -150,9 +175,87 @@
         <w:lastRenderedPageBreak/>
         <w:t>[RISING STAR WINNER HERE]</w:t>
       </w:r>
+    </w:p>
+    <w:p>
+      <w:pPr>
+        <w:rPr>
+          <w:b/>
+        </w:rPr>
+      </w:pPr>
+      <w:r>
+        <w:rPr>
+          <w:b/>
+        </w:rPr>
+        <w:br w:type="page"/>
+      </w:r>
+    </w:p>
+    <w:p>
+      <w:pPr>
+        <w:pStyle w:val="Heading2"/>
+        <w:rPr>
+          <w:rFonts w:asciiTheme="minorHAnsi" w:hAnsiTheme="minorHAnsi"/>
+          <w:sz w:val="32"/>
+          <w:szCs w:val="32"/>
+        </w:rPr>
+      </w:pPr>
+      <w:r>
+        <w:rPr>
+          <w:rFonts w:asciiTheme="minorHAnsi" w:hAnsiTheme="minorHAnsi"/>
+          <w:sz w:val="32"/>
+          <w:szCs w:val="32"/>
+        </w:rPr>
+        <w:lastRenderedPageBreak/>
+        <w:t>RISING STAR</w:t>
+      </w:r>
+      <w:r>
+        <w:rPr>
+          <w:rFonts w:asciiTheme="minorHAnsi" w:hAnsiTheme="minorHAnsi"/>
+          <w:sz w:val="32"/>
+          <w:szCs w:val="32"/>
+        </w:rPr>
+        <w:t xml:space="preserve"> NOMINEES</w:t>
+      </w:r>
+    </w:p>
+    <w:p>
+      <w:pPr>
+        <w:spacing w:after="0"/>
+        <w:rPr>
+          <w:b/>
+        </w:rPr>
+      </w:pPr>
+      <w:r>
+        <w:rPr>
+          <w:b/>
+        </w:rPr>
+        <w:tab/>
+      </w:r>
+    </w:p>
+    <w:p>
+      <w:pPr>
+        <w:spacing w:after="0"/>
+      </w:pPr>
+      <w:r>
+        <w:rPr>
+          <w:b/>
+        </w:rPr>
+        <w:t xml:space="preserve">[EXCEL TABLE OF </w:t>
+      </w:r>
+      <w:r>
+        <w:rPr>
+          <w:b/>
+        </w:rPr>
+        <w:t>RISING STAR</w:t>
+      </w:r>
       <w:bookmarkStart w:id="0" w:name="_GoBack"/>
       <w:bookmarkEnd w:id="0"/>
-    </w:p>
+      <w:r>
+        <w:rPr>
+          <w:b/>
+        </w:rPr>
+        <w:t xml:space="preserve"> NOMINEES (NAME AND OFFICE) HERE]</w:t>
+      </w:r>
+    </w:p>
+    <w:p/>
     <w:sectPr>
       <w:pgSz w:w="12240" w:h="15840"/>
       <w:pgMar w:top="1440" w:right="1440" w:bottom="1440" w:left="1440" w:header="720" w:footer="720" w:gutter="0"/>

</xml_diff>